<commit_message>
modify date and update
</commit_message>
<xml_diff>
--- a/Documents/会议纪要/会议纪要-1-20190219.docx
+++ b/Documents/会议纪要/会议纪要-1-20190219.docx
@@ -11,6 +11,8 @@
           <w:szCs w:val="30"/>
         </w:rPr>
       </w:pPr>
+      <w:bookmarkStart w:id="0" w:name="_GoBack"/>
+      <w:bookmarkEnd w:id="0"/>
       <w:r>
         <w:rPr>
           <w:rFonts w:hint="eastAsia"/>
@@ -72,7 +74,17 @@
           <w:sz w:val="18"/>
           <w:szCs w:val="18"/>
         </w:rPr>
-        <w:t>PMP-MS-01</w:t>
+        <w:t>PMP-MS-0</w:t>
+      </w:r>
+      <w:r>
+        <w:rPr>
+          <w:rFonts w:ascii="Arial" w:eastAsia="黑体" w:hAnsi="Arial" w:cs="Arial" w:hint="eastAsia"/>
+          <w:b/>
+          <w:bCs/>
+          <w:sz w:val="18"/>
+          <w:szCs w:val="18"/>
+        </w:rPr>
+        <w:t>1</w:t>
       </w:r>
     </w:p>
     <w:tbl>
@@ -81,10 +93,10 @@
         <w:tblLook w:val="0000" w:firstRow="0" w:lastRow="0" w:firstColumn="0" w:lastColumn="0" w:noHBand="0" w:noVBand="0"/>
       </w:tblPr>
       <w:tblGrid>
-        <w:gridCol w:w="1568"/>
+        <w:gridCol w:w="1569"/>
         <w:gridCol w:w="2741"/>
         <w:gridCol w:w="1469"/>
-        <w:gridCol w:w="2528"/>
+        <w:gridCol w:w="2527"/>
       </w:tblGrid>
       <w:tr>
         <w:trPr>
@@ -92,7 +104,7 @@
         </w:trPr>
         <w:tc>
           <w:tcPr>
-            <w:tcW w:w="944" w:type="pct"/>
+            <w:tcW w:w="945" w:type="pct"/>
             <w:tcBorders>
               <w:top w:val="thinThickSmallGap" w:sz="24" w:space="0" w:color="auto"/>
             </w:tcBorders>
@@ -119,7 +131,7 @@
         </w:tc>
         <w:tc>
           <w:tcPr>
-            <w:tcW w:w="4056" w:type="pct"/>
+            <w:tcW w:w="4055" w:type="pct"/>
             <w:gridSpan w:val="3"/>
             <w:tcBorders>
               <w:top w:val="thinThickSmallGap" w:sz="24" w:space="0" w:color="auto"/>
@@ -193,7 +205,7 @@
         </w:trPr>
         <w:tc>
           <w:tcPr>
-            <w:tcW w:w="944" w:type="pct"/>
+            <w:tcW w:w="945" w:type="pct"/>
             <w:vAlign w:val="center"/>
           </w:tcPr>
           <w:p>
@@ -217,7 +229,7 @@
         </w:tc>
         <w:tc>
           <w:tcPr>
-            <w:tcW w:w="4056" w:type="pct"/>
+            <w:tcW w:w="4055" w:type="pct"/>
             <w:gridSpan w:val="3"/>
             <w:vAlign w:val="center"/>
           </w:tcPr>
@@ -237,13 +249,21 @@
                 <w:rFonts w:ascii="宋体" w:eastAsia="宋体" w:hAnsi="宋体" w:hint="eastAsia"/>
                 <w:spacing w:val="20"/>
               </w:rPr>
-              <w:t xml:space="preserve"> 四川华迪信息技术有限公司40</w:t>
-            </w:r>
+              <w:t xml:space="preserve"> </w:t>
+            </w:r>
+            <w:bookmarkStart w:id="1" w:name="_Hlk2071622"/>
             <w:r>
               <w:rPr>
                 <w:rFonts w:ascii="宋体" w:eastAsia="宋体" w:hAnsi="宋体" w:hint="eastAsia"/>
                 <w:spacing w:val="20"/>
               </w:rPr>
+              <w:t>四川华迪信息技术有限公司40</w:t>
+            </w:r>
+            <w:r>
+              <w:rPr>
+                <w:rFonts w:ascii="宋体" w:eastAsia="宋体" w:hAnsi="宋体" w:hint="eastAsia"/>
+                <w:spacing w:val="20"/>
+              </w:rPr>
               <w:t>8-</w:t>
             </w:r>
             <w:r>
@@ -253,6 +273,7 @@
               </w:rPr>
               <w:t>1教室</w:t>
             </w:r>
+            <w:bookmarkEnd w:id="1"/>
           </w:p>
         </w:tc>
       </w:tr>
@@ -262,7 +283,7 @@
         </w:trPr>
         <w:tc>
           <w:tcPr>
-            <w:tcW w:w="944" w:type="pct"/>
+            <w:tcW w:w="945" w:type="pct"/>
             <w:vAlign w:val="center"/>
           </w:tcPr>
           <w:p>
@@ -286,7 +307,7 @@
         </w:tc>
         <w:tc>
           <w:tcPr>
-            <w:tcW w:w="4056" w:type="pct"/>
+            <w:tcW w:w="4055" w:type="pct"/>
             <w:gridSpan w:val="3"/>
             <w:vAlign w:val="center"/>
           </w:tcPr>
@@ -336,7 +357,7 @@
         </w:trPr>
         <w:tc>
           <w:tcPr>
-            <w:tcW w:w="944" w:type="pct"/>
+            <w:tcW w:w="945" w:type="pct"/>
             <w:vAlign w:val="center"/>
           </w:tcPr>
           <w:p>
@@ -360,7 +381,7 @@
         </w:tc>
         <w:tc>
           <w:tcPr>
-            <w:tcW w:w="4056" w:type="pct"/>
+            <w:tcW w:w="4055" w:type="pct"/>
             <w:gridSpan w:val="3"/>
             <w:vAlign w:val="center"/>
           </w:tcPr>
@@ -383,14 +404,21 @@
                 <w:rFonts w:hint="eastAsia"/>
                 <w:spacing w:val="20"/>
               </w:rPr>
-              <w:t>细化项目</w:t>
+              <w:t>头脑风暴</w:t>
             </w:r>
             <w:r>
               <w:rPr>
                 <w:rFonts w:hint="eastAsia"/>
                 <w:spacing w:val="20"/>
               </w:rPr>
-              <w:t>与项目分工</w:t>
+              <w:t>与</w:t>
+            </w:r>
+            <w:r>
+              <w:rPr>
+                <w:rFonts w:hint="eastAsia"/>
+                <w:spacing w:val="20"/>
+              </w:rPr>
+              <w:t>明确项目内容</w:t>
             </w:r>
           </w:p>
         </w:tc>
@@ -401,7 +429,7 @@
         </w:trPr>
         <w:tc>
           <w:tcPr>
-            <w:tcW w:w="944" w:type="pct"/>
+            <w:tcW w:w="945" w:type="pct"/>
             <w:tcBorders>
               <w:bottom w:val="thinThickSmallGap" w:sz="24" w:space="0" w:color="auto"/>
             </w:tcBorders>
@@ -560,19 +588,29 @@
           <w:rFonts w:ascii="宋体" w:hint="eastAsia"/>
           <w:spacing w:val="20"/>
         </w:rPr>
-        <w:t>确定项目服务对象：</w:t>
-      </w:r>
-      <w:r>
-        <w:rPr>
-          <w:rFonts w:ascii="宋体"/>
-          <w:spacing w:val="20"/>
-        </w:rPr>
-        <w:t xml:space="preserve"> </w:t>
+        <w:t>头脑风暴</w:t>
+      </w:r>
+      <w:r>
+        <w:rPr>
+          <w:rFonts w:ascii="宋体" w:hint="eastAsia"/>
+          <w:spacing w:val="20"/>
+        </w:rPr>
+        <w:t>备选项目</w:t>
+      </w:r>
+      <w:r>
+        <w:rPr>
+          <w:rFonts w:ascii="宋体" w:hint="eastAsia"/>
+          <w:spacing w:val="20"/>
+        </w:rPr>
+        <w:t>：</w:t>
       </w:r>
     </w:p>
     <w:p>
       <w:pPr>
-        <w:ind w:left="720" w:firstLineChars="200" w:firstLine="560"/>
+        <w:numPr>
+          <w:ilvl w:val="2"/>
+          <w:numId w:val="2"/>
+        </w:numPr>
         <w:rPr>
           <w:rFonts w:ascii="宋体"/>
           <w:spacing w:val="20"/>
@@ -583,7 +621,64 @@
           <w:rFonts w:ascii="宋体" w:hint="eastAsia"/>
           <w:spacing w:val="20"/>
         </w:rPr>
-        <w:t>用户是一群关爱流浪动物、富有爱心和同情心，具有一定的经济基础和社会责任感的爱心群体。</w:t>
+        <w:t>金融风险预测与防范网站</w:t>
+      </w:r>
+    </w:p>
+    <w:p>
+      <w:pPr>
+        <w:numPr>
+          <w:ilvl w:val="2"/>
+          <w:numId w:val="2"/>
+        </w:numPr>
+        <w:rPr>
+          <w:rFonts w:ascii="宋体"/>
+          <w:spacing w:val="20"/>
+        </w:rPr>
+      </w:pPr>
+      <w:r>
+        <w:rPr>
+          <w:rFonts w:ascii="宋体" w:hint="eastAsia"/>
+          <w:spacing w:val="20"/>
+        </w:rPr>
+        <w:t>商品智能推荐系统</w:t>
+      </w:r>
+    </w:p>
+    <w:p>
+      <w:pPr>
+        <w:numPr>
+          <w:ilvl w:val="2"/>
+          <w:numId w:val="2"/>
+        </w:numPr>
+        <w:rPr>
+          <w:rFonts w:ascii="宋体"/>
+          <w:spacing w:val="20"/>
+        </w:rPr>
+      </w:pPr>
+      <w:r>
+        <w:rPr>
+          <w:rFonts w:ascii="宋体" w:hint="eastAsia"/>
+          <w:spacing w:val="20"/>
+        </w:rPr>
+        <w:t>恶意软件检测</w:t>
+      </w:r>
+    </w:p>
+    <w:p>
+      <w:pPr>
+        <w:numPr>
+          <w:ilvl w:val="2"/>
+          <w:numId w:val="2"/>
+        </w:numPr>
+        <w:rPr>
+          <w:rFonts w:ascii="宋体"/>
+          <w:spacing w:val="20"/>
+        </w:rPr>
+      </w:pPr>
+      <w:r>
+        <w:rPr>
+          <w:rFonts w:ascii="宋体" w:hint="eastAsia"/>
+          <w:spacing w:val="20"/>
+        </w:rPr>
+        <w:t>宠物推荐网站</w:t>
       </w:r>
     </w:p>
     <w:p>
@@ -602,83 +697,7 @@
           <w:rFonts w:ascii="宋体" w:hint="eastAsia"/>
           <w:spacing w:val="20"/>
         </w:rPr>
-        <w:t>明确项目基本功能</w:t>
-      </w:r>
-    </w:p>
-    <w:p>
-      <w:pPr>
-        <w:numPr>
-          <w:ilvl w:val="1"/>
-          <w:numId w:val="1"/>
-        </w:numPr>
-        <w:rPr>
-          <w:rFonts w:ascii="宋体" w:hint="eastAsia"/>
-          <w:spacing w:val="20"/>
-        </w:rPr>
-      </w:pPr>
-      <w:r>
-        <w:rPr>
-          <w:rFonts w:ascii="宋体" w:hint="eastAsia"/>
-          <w:spacing w:val="20"/>
-        </w:rPr>
-        <w:t>数据分析结果可视化；</w:t>
-      </w:r>
-    </w:p>
-    <w:p>
-      <w:pPr>
-        <w:numPr>
-          <w:ilvl w:val="1"/>
-          <w:numId w:val="1"/>
-        </w:numPr>
-        <w:rPr>
-          <w:rFonts w:ascii="宋体" w:hint="eastAsia"/>
-          <w:spacing w:val="20"/>
-        </w:rPr>
-      </w:pPr>
-      <w:r>
-        <w:rPr>
-          <w:rFonts w:ascii="宋体" w:hint="eastAsia"/>
-          <w:spacing w:val="20"/>
-        </w:rPr>
-        <w:t>用户上传流浪动物参数、特征值，由系统对参数进行分析，并给出有关分析结果；</w:t>
-      </w:r>
-    </w:p>
-    <w:p>
-      <w:pPr>
-        <w:numPr>
-          <w:ilvl w:val="1"/>
-          <w:numId w:val="1"/>
-        </w:numPr>
-        <w:rPr>
-          <w:rFonts w:ascii="宋体" w:hint="eastAsia"/>
-          <w:spacing w:val="20"/>
-        </w:rPr>
-      </w:pPr>
-      <w:r>
-        <w:rPr>
-          <w:rFonts w:ascii="宋体" w:hint="eastAsia"/>
-          <w:spacing w:val="20"/>
-        </w:rPr>
-        <w:t>登录注册，用户注册并进行登录，填写自己相关数据和信息，以便提高流浪动物收养率；</w:t>
-      </w:r>
-    </w:p>
-    <w:p>
-      <w:pPr>
-        <w:numPr>
-          <w:ilvl w:val="1"/>
-          <w:numId w:val="1"/>
-        </w:numPr>
-        <w:rPr>
-          <w:rFonts w:ascii="宋体"/>
-          <w:spacing w:val="20"/>
-        </w:rPr>
-      </w:pPr>
-      <w:r>
-        <w:rPr>
-          <w:rFonts w:ascii="宋体" w:hint="eastAsia"/>
-          <w:spacing w:val="20"/>
-        </w:rPr>
-        <w:t>根据用户属性、喜好参数结合用户检索浏览历史记录对用户进行个性化推荐。</w:t>
+        <w:t>讨论上述各个项目的需求，可行性</w:t>
       </w:r>
     </w:p>
     <w:p>
@@ -697,61 +716,14 @@
           <w:rFonts w:ascii="宋体" w:hint="eastAsia"/>
           <w:spacing w:val="20"/>
         </w:rPr>
-        <w:t>确定项目采用框架技术</w:t>
-      </w:r>
-    </w:p>
-    <w:p>
-      <w:pPr>
-        <w:numPr>
-          <w:ilvl w:val="1"/>
-          <w:numId w:val="1"/>
-        </w:numPr>
-        <w:rPr>
-          <w:rFonts w:ascii="宋体"/>
-          <w:spacing w:val="20"/>
-        </w:rPr>
-      </w:pPr>
+        <w:t>组内成员分别表达自己的意见，考虑各方面情况，最终确定项目为</w:t>
+      </w:r>
       <w:r>
         <w:rPr>
           <w:rFonts w:ascii="宋体" w:hint="eastAsia"/>
           <w:spacing w:val="20"/>
         </w:rPr>
-        <w:t>前端使用Vue、</w:t>
-      </w:r>
-      <w:proofErr w:type="spellStart"/>
-      <w:r>
-        <w:rPr>
-          <w:rFonts w:ascii="宋体" w:hint="eastAsia"/>
-          <w:spacing w:val="20"/>
-        </w:rPr>
-        <w:t>Echat</w:t>
-      </w:r>
-      <w:proofErr w:type="spellEnd"/>
-      <w:r>
-        <w:rPr>
-          <w:rFonts w:ascii="宋体" w:hint="eastAsia"/>
-          <w:spacing w:val="20"/>
-        </w:rPr>
-        <w:t>等</w:t>
-      </w:r>
-    </w:p>
-    <w:p>
-      <w:pPr>
-        <w:numPr>
-          <w:ilvl w:val="1"/>
-          <w:numId w:val="1"/>
-        </w:numPr>
-        <w:rPr>
-          <w:rFonts w:ascii="宋体"/>
-          <w:spacing w:val="20"/>
-        </w:rPr>
-      </w:pPr>
-      <w:r>
-        <w:rPr>
-          <w:rFonts w:ascii="宋体" w:hint="eastAsia"/>
-          <w:spacing w:val="20"/>
-        </w:rPr>
-        <w:t>后端采用Django等</w:t>
+        <w:t>宠物推荐网站</w:t>
       </w:r>
     </w:p>
     <w:p>
@@ -770,21 +742,21 @@
           <w:rFonts w:ascii="宋体" w:hint="eastAsia"/>
           <w:spacing w:val="20"/>
         </w:rPr>
-        <w:t>项目分工</w:t>
+        <w:t>明确</w:t>
       </w:r>
       <w:r>
         <w:rPr>
           <w:rFonts w:ascii="宋体" w:hint="eastAsia"/>
           <w:spacing w:val="20"/>
         </w:rPr>
-        <w:t>（排名不分先后）</w:t>
+        <w:t>例会</w:t>
       </w:r>
     </w:p>
     <w:p>
       <w:pPr>
         <w:numPr>
           <w:ilvl w:val="1"/>
-          <w:numId w:val="3"/>
+          <w:numId w:val="4"/>
         </w:numPr>
         <w:rPr>
           <w:rFonts w:ascii="宋体"/>
@@ -796,30 +768,21 @@
           <w:rFonts w:ascii="宋体" w:hint="eastAsia"/>
           <w:spacing w:val="20"/>
         </w:rPr>
-        <w:t>项目经理：</w:t>
+        <w:t>时间：</w:t>
       </w:r>
       <w:r>
         <w:rPr>
           <w:rFonts w:ascii="宋体" w:hint="eastAsia"/>
           <w:spacing w:val="20"/>
         </w:rPr>
-        <w:t>刘振</w:t>
-      </w:r>
-      <w:proofErr w:type="gramStart"/>
-      <w:r>
-        <w:rPr>
-          <w:rFonts w:ascii="宋体" w:hint="eastAsia"/>
-          <w:spacing w:val="20"/>
-        </w:rPr>
-        <w:t>堃</w:t>
-      </w:r>
-      <w:proofErr w:type="gramEnd"/>
+        <w:t>根据项目需要不定时召开</w:t>
+      </w:r>
     </w:p>
     <w:p>
       <w:pPr>
         <w:numPr>
           <w:ilvl w:val="1"/>
-          <w:numId w:val="3"/>
+          <w:numId w:val="4"/>
         </w:numPr>
         <w:rPr>
           <w:rFonts w:ascii="宋体"/>
@@ -831,35 +794,21 @@
           <w:rFonts w:ascii="宋体" w:hint="eastAsia"/>
           <w:spacing w:val="20"/>
         </w:rPr>
-        <w:t>文档</w:t>
+        <w:t>地点：</w:t>
       </w:r>
       <w:r>
         <w:rPr>
           <w:rFonts w:ascii="宋体" w:hint="eastAsia"/>
           <w:spacing w:val="20"/>
         </w:rPr>
-        <w:t>记录</w:t>
-      </w:r>
-      <w:r>
-        <w:rPr>
-          <w:rFonts w:ascii="宋体" w:hint="eastAsia"/>
-          <w:spacing w:val="20"/>
-        </w:rPr>
-        <w:t>：</w:t>
-      </w:r>
-      <w:r>
-        <w:rPr>
-          <w:rFonts w:ascii="宋体" w:hint="eastAsia"/>
-          <w:spacing w:val="20"/>
-        </w:rPr>
-        <w:t>梁珂</w:t>
+        <w:t>四川华迪信息技术有限公司408-1教室</w:t>
       </w:r>
     </w:p>
     <w:p>
       <w:pPr>
         <w:numPr>
           <w:ilvl w:val="1"/>
-          <w:numId w:val="3"/>
+          <w:numId w:val="4"/>
         </w:numPr>
         <w:rPr>
           <w:rFonts w:ascii="宋体"/>
@@ -871,61 +820,22 @@
           <w:rFonts w:ascii="宋体" w:hint="eastAsia"/>
           <w:spacing w:val="20"/>
         </w:rPr>
-        <w:t>后端团队</w:t>
+        <w:t>内容：</w:t>
       </w:r>
       <w:r>
         <w:rPr>
           <w:rFonts w:ascii="宋体" w:hint="eastAsia"/>
           <w:spacing w:val="20"/>
         </w:rPr>
-        <w:t>：</w:t>
-      </w:r>
-      <w:r>
-        <w:rPr>
-          <w:rFonts w:ascii="宋体" w:hint="eastAsia"/>
-          <w:spacing w:val="20"/>
-        </w:rPr>
-        <w:t>严宋扬、梁珂、崔东森</w:t>
+        <w:t>讨论项目对接问题，交流解决遇到难题</w:t>
       </w:r>
     </w:p>
     <w:p>
       <w:pPr>
-        <w:numPr>
-          <w:ilvl w:val="1"/>
-          <w:numId w:val="3"/>
-        </w:numPr>
-      </w:pPr>
-      <w:r>
-        <w:rPr>
-          <w:rFonts w:ascii="宋体" w:hint="eastAsia"/>
-          <w:spacing w:val="20"/>
-        </w:rPr>
-        <w:t>前端团队</w:t>
-      </w:r>
-      <w:r>
-        <w:rPr>
-          <w:rFonts w:ascii="宋体" w:hint="eastAsia"/>
-          <w:spacing w:val="20"/>
-        </w:rPr>
-        <w:t>：</w:t>
-      </w:r>
-      <w:r>
-        <w:rPr>
-          <w:rFonts w:ascii="宋体" w:hint="eastAsia"/>
-          <w:spacing w:val="20"/>
-        </w:rPr>
-        <w:t>刘振堃、</w:t>
-      </w:r>
-      <w:r>
-        <w:rPr>
-          <w:rFonts w:ascii="宋体" w:hint="eastAsia"/>
-          <w:spacing w:val="20"/>
-        </w:rPr>
-        <w:t>夏燕赵</w:t>
-      </w:r>
-      <w:bookmarkStart w:id="0" w:name="_GoBack"/>
-      <w:bookmarkEnd w:id="0"/>
+        <w:ind w:left="360"/>
+      </w:pPr>
     </w:p>
+    <w:p/>
     <w:sectPr>
       <w:headerReference w:type="default" r:id="rId7"/>
       <w:footerReference w:type="default" r:id="rId8"/>

</xml_diff>